<commit_message>
Fix Layout and Blank Spaces
Fixed the issue where large blank spaces appear in the final PDF when content shifts to a new page. This is caused by "Section Breaks" or "Hard Page Breaks" inserted by the PDF-to-DOCX converter to strictly maintain the original page layout. When we change the text length, these fixed breaks end up in the middle of pages.
</commit_message>
<xml_diff>
--- a/Resume-Tailor/backend/temp_Resume Rohit Kadam.docx
+++ b/Resume-Tailor/backend/temp_Resume Rohit Kadam.docx
@@ -41,17 +41,7 @@
           <w:color w:val="000000"/>
           <w:sz w:val="22"/>
         </w:rPr>
-        <w:t>Pune, India •</w:t>
-      </w:r>
-      <w:r>
-        <w:rPr>
-          <w:rFonts w:ascii="EB Garamond" w:hAnsi="EB Garamond" w:eastAsia="EB Garamond"/>
-          <w:b w:val="0"/>
-          <w:i w:val="0"/>
-          <w:color w:val="000000"/>
-          <w:sz w:val="22"/>
-        </w:rPr>
-        <w:t xml:space="preserve"> </w:t>
+        <w:t xml:space="preserve">Pune, India • </w:t>
       </w:r>
       <w:r>
         <w:rPr>
@@ -79,27 +69,7 @@
           <w:color w:val="000000"/>
           <w:sz w:val="22"/>
         </w:rPr>
-        <w:t xml:space="preserve"> </w:t>
-      </w:r>
-      <w:r>
-        <w:rPr>
-          <w:rFonts w:ascii="EB Garamond" w:hAnsi="EB Garamond" w:eastAsia="EB Garamond"/>
-          <w:b w:val="0"/>
-          <w:i w:val="0"/>
-          <w:color w:val="000000"/>
-          <w:sz w:val="22"/>
-        </w:rPr>
-        <w:t>• +91 7767880235 •</w:t>
-      </w:r>
-      <w:r>
-        <w:rPr>
-          <w:rFonts w:ascii="EB Garamond" w:hAnsi="EB Garamond" w:eastAsia="EB Garamond"/>
-          <w:b w:val="0"/>
-          <w:i w:val="0"/>
-          <w:color w:val="000000"/>
-          <w:sz w:val="22"/>
-        </w:rPr>
-        <w:t xml:space="preserve"> </w:t>
+        <w:t xml:space="preserve"> • +91 7767880235 • </w:t>
       </w:r>
       <w:r>
         <w:rPr>

</xml_diff>

<commit_message>
Updating logic for resume improvement based on sections
</commit_message>
<xml_diff>
--- a/Resume-Tailor/backend/temp_Resume Rohit Kadam.docx
+++ b/Resume-Tailor/backend/temp_Resume Rohit Kadam.docx
@@ -87,17 +87,7 @@
           <w:color w:val="000000"/>
           <w:sz w:val="22"/>
         </w:rPr>
-        <w:t>• +91 7767880235 •</w:t>
-      </w:r>
-      <w:r>
-        <w:rPr>
-          <w:rFonts w:ascii="EB Garamond" w:hAnsi="EB Garamond" w:eastAsia="EB Garamond"/>
-          <w:b w:val="0"/>
-          <w:i w:val="0"/>
-          <w:color w:val="000000"/>
-          <w:sz w:val="22"/>
-        </w:rPr>
-        <w:t xml:space="preserve"> </w:t>
+        <w:t xml:space="preserve">• +91 7767880235 • </w:t>
       </w:r>
       <w:r>
         <w:rPr>

</xml_diff>

<commit_message>
Format Preservation & Resume Scoring
enhanced the Resume Tailor to better preserve original document formatting and provide a comprehensive match score.
</commit_message>
<xml_diff>
--- a/Resume-Tailor/backend/temp_Resume Rohit Kadam.docx
+++ b/Resume-Tailor/backend/temp_Resume Rohit Kadam.docx
@@ -77,17 +77,7 @@
           <w:color w:val="000000"/>
           <w:sz w:val="22"/>
         </w:rPr>
-        <w:t xml:space="preserve"> </w:t>
-      </w:r>
-      <w:r>
-        <w:rPr>
-          <w:rFonts w:ascii="EB Garamond" w:hAnsi="EB Garamond" w:eastAsia="EB Garamond"/>
-          <w:b w:val="0"/>
-          <w:i w:val="0"/>
-          <w:color w:val="000000"/>
-          <w:sz w:val="22"/>
-        </w:rPr>
-        <w:t xml:space="preserve">• +91 7767880235 • </w:t>
+        <w:t xml:space="preserve"> • +91 7767880235 • </w:t>
       </w:r>
       <w:r>
         <w:rPr>

</xml_diff>

<commit_message>
specialized Prompt for Resume Enhancements
Specialized prompt that enhances each section of the resume based on the job description and provides granular suggestions to the user. This involves updating the backend logic to use a more sophisticated prompt structure and returning actionable suggestions alongside specific text edits.
</commit_message>
<xml_diff>
--- a/Resume-Tailor/backend/temp_Resume Rohit Kadam.docx
+++ b/Resume-Tailor/backend/temp_Resume Rohit Kadam.docx
@@ -39,17 +39,7 @@
           <w:color w:val="000000"/>
           <w:sz w:val="22"/>
         </w:rPr>
-        <w:t>Pune, India •</w:t>
-      </w:r>
-      <w:r>
-        <w:rPr>
-          <w:rFonts w:ascii="EB Garamond" w:hAnsi="EB Garamond" w:eastAsia="EB Garamond"/>
-          <w:b w:val="0"/>
-          <w:i w:val="0"/>
-          <w:color w:val="000000"/>
-          <w:sz w:val="22"/>
-        </w:rPr>
-        <w:t xml:space="preserve"> </w:t>
+        <w:t xml:space="preserve">Pune, India • </w:t>
       </w:r>
       <w:r>
         <w:rPr>
@@ -87,7 +77,17 @@
           <w:color w:val="000000"/>
           <w:sz w:val="22"/>
         </w:rPr>
-        <w:t xml:space="preserve">• +91 7767880235 • </w:t>
+        <w:t>• +91 7767880235 •</w:t>
+      </w:r>
+      <w:r>
+        <w:rPr>
+          <w:rFonts w:ascii="EB Garamond" w:hAnsi="EB Garamond" w:eastAsia="EB Garamond"/>
+          <w:b w:val="0"/>
+          <w:i w:val="0"/>
+          <w:color w:val="000000"/>
+          <w:sz w:val="22"/>
+        </w:rPr>
+        <w:t xml:space="preserve"> </w:t>
       </w:r>
       <w:r>
         <w:rPr>

</xml_diff>

<commit_message>
Specialized Resume Prompts & Text Extraction
specialized advice and ensured full content visibility.
</commit_message>
<xml_diff>
--- a/Resume-Tailor/backend/temp_Resume Rohit Kadam.docx
+++ b/Resume-Tailor/backend/temp_Resume Rohit Kadam.docx
@@ -39,7 +39,17 @@
           <w:color w:val="000000"/>
           <w:sz w:val="22"/>
         </w:rPr>
-        <w:t xml:space="preserve">Pune, India • </w:t>
+        <w:t>Pune, India •</w:t>
+      </w:r>
+      <w:r>
+        <w:rPr>
+          <w:rFonts w:ascii="EB Garamond" w:hAnsi="EB Garamond" w:eastAsia="EB Garamond"/>
+          <w:b w:val="0"/>
+          <w:i w:val="0"/>
+          <w:color w:val="000000"/>
+          <w:sz w:val="22"/>
+        </w:rPr>
+        <w:t xml:space="preserve"> </w:t>
       </w:r>
       <w:r>
         <w:rPr>
@@ -77,17 +87,7 @@
           <w:color w:val="000000"/>
           <w:sz w:val="22"/>
         </w:rPr>
-        <w:t>• +91 7767880235 •</w:t>
-      </w:r>
-      <w:r>
-        <w:rPr>
-          <w:rFonts w:ascii="EB Garamond" w:hAnsi="EB Garamond" w:eastAsia="EB Garamond"/>
-          <w:b w:val="0"/>
-          <w:i w:val="0"/>
-          <w:color w:val="000000"/>
-          <w:sz w:val="22"/>
-        </w:rPr>
-        <w:t xml:space="preserve"> </w:t>
+        <w:t xml:space="preserve">• +91 7767880235 • </w:t>
       </w:r>
       <w:r>
         <w:rPr>

</xml_diff>